<commit_message>
Update Buildings that blend nature and city.docx
</commit_message>
<xml_diff>
--- a/Buildings that blend nature and city.docx
+++ b/Buildings that blend nature and city.docx
@@ -2121,18 +2121,8 @@
           <w:szCs w:val="28"/>
           <w:lang w:val="en-US"/>
         </w:rPr>
-        <w:t xml:space="preserve">s almost </w:t>
-      </w:r>
-      <w:proofErr w:type="gramStart"/>
-      <w:r>
-        <w:rPr>
-          <w:sz w:val="28"/>
-          <w:szCs w:val="28"/>
-          <w:lang w:val="en-US"/>
-        </w:rPr>
-        <w:t>like</w:t>
-      </w:r>
-      <w:proofErr w:type="gramEnd"/>
+        <w:t>s almost like</w:t>
+      </w:r>
       <w:r>
         <w:rPr>
           <w:sz w:val="28"/>
@@ -3270,7 +3260,17 @@
           <w:szCs w:val="28"/>
           <w:lang w:val="en-US"/>
         </w:rPr>
-        <w:t>, upward -- in tall buildings.</w:t>
+        <w:t>, upward</w:t>
+      </w:r>
+      <w:bookmarkStart w:id="25" w:name="_GoBack"/>
+      <w:bookmarkEnd w:id="25"/>
+      <w:r>
+        <w:rPr>
+          <w:sz w:val="28"/>
+          <w:szCs w:val="28"/>
+          <w:lang w:val="en-US"/>
+        </w:rPr>
+        <w:t xml:space="preserve"> in tall buildings.</w:t>
       </w:r>
       <w:r>
         <w:rPr>
@@ -3304,7 +3304,7 @@
         </w:rPr>
         <w:t xml:space="preserve">t necessarily </w:t>
       </w:r>
-      <w:bookmarkStart w:id="25" w:name="_Hlk14699318"/>
+      <w:bookmarkStart w:id="26" w:name="_Hlk14699318"/>
       <w:r>
         <w:rPr>
           <w:sz w:val="28"/>
@@ -3329,7 +3329,7 @@
         </w:rPr>
         <w:t xml:space="preserve">themselves </w:t>
       </w:r>
-      <w:bookmarkEnd w:id="25"/>
+      <w:bookmarkEnd w:id="26"/>
       <w:r>
         <w:rPr>
           <w:sz w:val="28"/>
@@ -3354,7 +3354,7 @@
         </w:rPr>
         <w:t xml:space="preserve">They can seem isolating and </w:t>
       </w:r>
-      <w:bookmarkStart w:id="26" w:name="_Hlk14699336"/>
+      <w:bookmarkStart w:id="27" w:name="_Hlk14699336"/>
       <w:r>
         <w:rPr>
           <w:sz w:val="28"/>
@@ -3363,7 +3363,7 @@
         </w:rPr>
         <w:t>inward</w:t>
       </w:r>
-      <w:bookmarkEnd w:id="26"/>
+      <w:bookmarkEnd w:id="27"/>
       <w:r>
         <w:rPr>
           <w:sz w:val="28"/>
@@ -3404,7 +3404,7 @@
         </w:rPr>
         <w:t xml:space="preserve">in those </w:t>
       </w:r>
-      <w:bookmarkStart w:id="27" w:name="_Hlk14699350"/>
+      <w:bookmarkStart w:id="28" w:name="_Hlk14699350"/>
       <w:r>
         <w:rPr>
           <w:sz w:val="28"/>
@@ -3413,7 +3413,7 @@
         </w:rPr>
         <w:t>awkward elevator rides</w:t>
       </w:r>
-      <w:bookmarkEnd w:id="27"/>
+      <w:bookmarkEnd w:id="28"/>
       <w:r>
         <w:rPr>
           <w:sz w:val="28"/>
@@ -3582,7 +3582,7 @@
         </w:rPr>
         <w:t xml:space="preserve">and </w:t>
       </w:r>
-      <w:bookmarkStart w:id="28" w:name="_Hlk14699383"/>
+      <w:bookmarkStart w:id="29" w:name="_Hlk14699383"/>
       <w:r>
         <w:rPr>
           <w:sz w:val="28"/>
@@ -3591,7 +3591,7 @@
         </w:rPr>
         <w:t>empty nesters</w:t>
       </w:r>
-      <w:bookmarkEnd w:id="28"/>
+      <w:bookmarkEnd w:id="29"/>
       <w:r>
         <w:rPr>
           <w:sz w:val="28"/>
@@ -3712,7 +3712,7 @@
         </w:rPr>
         <w:t xml:space="preserve">in the </w:t>
       </w:r>
-      <w:bookmarkStart w:id="29" w:name="_Hlk14699411"/>
+      <w:bookmarkStart w:id="30" w:name="_Hlk14699411"/>
       <w:r>
         <w:rPr>
           <w:sz w:val="28"/>
@@ -3721,7 +3721,7 @@
         </w:rPr>
         <w:t>vertical dimension</w:t>
       </w:r>
-      <w:bookmarkEnd w:id="29"/>
+      <w:bookmarkEnd w:id="30"/>
       <w:r>
         <w:rPr>
           <w:sz w:val="28"/>
@@ -3794,7 +3794,7 @@
         </w:rPr>
         <w:t xml:space="preserve"> </w:t>
       </w:r>
-      <w:bookmarkStart w:id="30" w:name="_Hlk14699434"/>
+      <w:bookmarkStart w:id="31" w:name="_Hlk14699434"/>
       <w:r>
         <w:rPr>
           <w:sz w:val="28"/>
@@ -3803,7 +3803,7 @@
         </w:rPr>
         <w:t xml:space="preserve">vary slightly </w:t>
       </w:r>
-      <w:bookmarkEnd w:id="30"/>
+      <w:bookmarkEnd w:id="31"/>
       <w:r>
         <w:rPr>
           <w:sz w:val="28"/>
@@ -3892,7 +3892,7 @@
         </w:rPr>
         <w:t xml:space="preserve">The balconies are </w:t>
       </w:r>
-      <w:bookmarkStart w:id="31" w:name="_Hlk14699459"/>
+      <w:bookmarkStart w:id="32" w:name="_Hlk14699459"/>
       <w:r>
         <w:rPr>
           <w:sz w:val="28"/>
@@ -3901,7 +3901,7 @@
         </w:rPr>
         <w:t>misregistered</w:t>
       </w:r>
-      <w:bookmarkEnd w:id="31"/>
+      <w:bookmarkEnd w:id="32"/>
       <w:r>
         <w:rPr>
           <w:sz w:val="28"/>
@@ -4134,7 +4134,7 @@
         </w:rPr>
         <w:t xml:space="preserve">and </w:t>
       </w:r>
-      <w:bookmarkStart w:id="32" w:name="_Hlk14699502"/>
+      <w:bookmarkStart w:id="33" w:name="_Hlk14699502"/>
       <w:r>
         <w:rPr>
           <w:sz w:val="28"/>
@@ -4151,7 +4151,7 @@
         </w:rPr>
         <w:t xml:space="preserve"> </w:t>
       </w:r>
-      <w:bookmarkEnd w:id="32"/>
+      <w:bookmarkEnd w:id="33"/>
       <w:r>
         <w:rPr>
           <w:sz w:val="28"/>
@@ -4304,7 +4304,7 @@
         </w:rPr>
         <w:t xml:space="preserve">the </w:t>
       </w:r>
-      <w:bookmarkStart w:id="33" w:name="_Hlk14699530"/>
+      <w:bookmarkStart w:id="34" w:name="_Hlk14699530"/>
       <w:r>
         <w:rPr>
           <w:sz w:val="28"/>
@@ -4313,7 +4313,7 @@
         </w:rPr>
         <w:t>ground plane</w:t>
       </w:r>
-      <w:bookmarkEnd w:id="33"/>
+      <w:bookmarkEnd w:id="34"/>
       <w:r>
         <w:rPr>
           <w:sz w:val="28"/>
@@ -4360,7 +4360,23 @@
           <w:szCs w:val="28"/>
           <w:lang w:val="en-US"/>
         </w:rPr>
-        <w:t xml:space="preserve">within the building and </w:t>
+        <w:t>within the building and the city</w:t>
+      </w:r>
+      <w:r>
+        <w:rPr>
+          <w:sz w:val="28"/>
+          <w:szCs w:val="28"/>
+          <w:lang w:val="en-US"/>
+        </w:rPr>
+        <w:t xml:space="preserve"> </w:t>
+      </w:r>
+      <w:r>
+        <w:rPr>
+          <w:sz w:val="28"/>
+          <w:szCs w:val="28"/>
+          <w:lang w:val="en-US"/>
+        </w:rPr>
+        <w:t xml:space="preserve">at the </w:t>
       </w:r>
       <w:r>
         <w:rPr>
@@ -4369,23 +4385,7 @@
           <w:lang w:val="en-US"/>
         </w:rPr>
         <w:lastRenderedPageBreak/>
-        <w:t>the city</w:t>
-      </w:r>
-      <w:r>
-        <w:rPr>
-          <w:sz w:val="28"/>
-          <w:szCs w:val="28"/>
-          <w:lang w:val="en-US"/>
-        </w:rPr>
-        <w:t xml:space="preserve"> </w:t>
-      </w:r>
-      <w:r>
-        <w:rPr>
-          <w:sz w:val="28"/>
-          <w:szCs w:val="28"/>
-          <w:lang w:val="en-US"/>
-        </w:rPr>
-        <w:t>at the same time.</w:t>
+        <w:t>same time.</w:t>
       </w:r>
       <w:r>
         <w:rPr>
@@ -4755,7 +4755,7 @@
         </w:rPr>
         <w:t xml:space="preserve"> </w:t>
       </w:r>
-      <w:bookmarkStart w:id="34" w:name="_Hlk14699600"/>
+      <w:bookmarkStart w:id="35" w:name="_Hlk14699600"/>
       <w:r>
         <w:rPr>
           <w:sz w:val="28"/>
@@ -4764,7 +4764,7 @@
         </w:rPr>
         <w:t>social cohesion</w:t>
       </w:r>
-      <w:bookmarkEnd w:id="34"/>
+      <w:bookmarkEnd w:id="35"/>
       <w:r>
         <w:rPr>
           <w:sz w:val="28"/>
@@ -5173,7 +5173,7 @@
         </w:rPr>
         <w:t xml:space="preserve">And </w:t>
       </w:r>
-      <w:bookmarkStart w:id="35" w:name="_Hlk14699682"/>
+      <w:bookmarkStart w:id="36" w:name="_Hlk14699682"/>
       <w:r>
         <w:rPr>
           <w:sz w:val="28"/>
@@ -5182,7 +5182,7 @@
         </w:rPr>
         <w:t>equity</w:t>
       </w:r>
-      <w:bookmarkEnd w:id="35"/>
+      <w:bookmarkEnd w:id="36"/>
       <w:r>
         <w:rPr>
           <w:sz w:val="28"/>
@@ -5447,7 +5447,7 @@
         </w:rPr>
         <w:t xml:space="preserve">to this </w:t>
       </w:r>
-      <w:bookmarkStart w:id="36" w:name="_Hlk14699736"/>
+      <w:bookmarkStart w:id="37" w:name="_Hlk14699736"/>
       <w:r>
         <w:rPr>
           <w:sz w:val="28"/>
@@ -5456,7 +5456,7 @@
         </w:rPr>
         <w:t>policy conversation</w:t>
       </w:r>
-      <w:bookmarkEnd w:id="36"/>
+      <w:bookmarkEnd w:id="37"/>
       <w:r>
         <w:rPr>
           <w:sz w:val="28"/>
@@ -5523,7 +5523,7 @@
         </w:rPr>
         <w:t xml:space="preserve"> we </w:t>
       </w:r>
-      <w:bookmarkStart w:id="37" w:name="_Hlk14699768"/>
+      <w:bookmarkStart w:id="38" w:name="_Hlk14699768"/>
       <w:r>
         <w:rPr>
           <w:sz w:val="28"/>
@@ -5532,7 +5532,7 @@
         </w:rPr>
         <w:t xml:space="preserve">reached out </w:t>
       </w:r>
-      <w:bookmarkEnd w:id="37"/>
+      <w:bookmarkEnd w:id="38"/>
       <w:r>
         <w:rPr>
           <w:sz w:val="28"/>
@@ -5621,7 +5621,7 @@
         </w:rPr>
         <w:t xml:space="preserve">is </w:t>
       </w:r>
-      <w:bookmarkStart w:id="38" w:name="_Hlk14699793"/>
+      <w:bookmarkStart w:id="39" w:name="_Hlk14699793"/>
       <w:r>
         <w:rPr>
           <w:sz w:val="28"/>
@@ -5630,7 +5630,7 @@
         </w:rPr>
         <w:t>perceived</w:t>
       </w:r>
-      <w:bookmarkEnd w:id="38"/>
+      <w:bookmarkEnd w:id="39"/>
       <w:r>
         <w:rPr>
           <w:sz w:val="28"/>
@@ -5775,7 +5775,7 @@
         </w:rPr>
         <w:t xml:space="preserve">with both groups </w:t>
       </w:r>
-      <w:bookmarkStart w:id="39" w:name="_Hlk14699843"/>
+      <w:bookmarkStart w:id="40" w:name="_Hlk14699843"/>
       <w:r>
         <w:rPr>
           <w:sz w:val="28"/>
@@ -5784,7 +5784,7 @@
         </w:rPr>
         <w:t>participating</w:t>
       </w:r>
-      <w:bookmarkEnd w:id="39"/>
+      <w:bookmarkEnd w:id="40"/>
       <w:r>
         <w:rPr>
           <w:sz w:val="28"/>
@@ -5929,7 +5929,7 @@
         </w:rPr>
         <w:t xml:space="preserve">a place with a </w:t>
       </w:r>
-      <w:bookmarkStart w:id="40" w:name="_Hlk14699864"/>
+      <w:bookmarkStart w:id="41" w:name="_Hlk14699864"/>
       <w:r>
         <w:rPr>
           <w:sz w:val="28"/>
@@ -5938,7 +5938,7 @@
         </w:rPr>
         <w:t>sense of community</w:t>
       </w:r>
-      <w:bookmarkEnd w:id="40"/>
+      <w:bookmarkEnd w:id="41"/>
       <w:r>
         <w:rPr>
           <w:sz w:val="28"/>
@@ -6155,7 +6155,7 @@
         </w:rPr>
         <w:t xml:space="preserve">places that </w:t>
       </w:r>
-      <w:bookmarkStart w:id="41" w:name="_Hlk14699903"/>
+      <w:bookmarkStart w:id="42" w:name="_Hlk14699903"/>
       <w:r>
         <w:rPr>
           <w:sz w:val="28"/>
@@ -6164,7 +6164,7 @@
         </w:rPr>
         <w:t>spark conversation</w:t>
       </w:r>
-      <w:bookmarkEnd w:id="41"/>
+      <w:bookmarkEnd w:id="42"/>
       <w:r>
         <w:rPr>
           <w:sz w:val="28"/>
@@ -6310,7 +6310,7 @@
         </w:rPr>
         <w:t xml:space="preserve">was just to </w:t>
       </w:r>
-      <w:bookmarkStart w:id="42" w:name="_Hlk14699936"/>
+      <w:bookmarkStart w:id="43" w:name="_Hlk14699936"/>
       <w:r>
         <w:rPr>
           <w:sz w:val="28"/>
@@ -6327,7 +6327,7 @@
         </w:rPr>
         <w:t xml:space="preserve"> </w:t>
       </w:r>
-      <w:bookmarkEnd w:id="42"/>
+      <w:bookmarkEnd w:id="43"/>
       <w:r>
         <w:rPr>
           <w:sz w:val="28"/>
@@ -6392,7 +6392,7 @@
         </w:rPr>
         <w:t xml:space="preserve">we were </w:t>
       </w:r>
-      <w:bookmarkStart w:id="43" w:name="_Hlk14699960"/>
+      <w:bookmarkStart w:id="44" w:name="_Hlk14699960"/>
       <w:r>
         <w:rPr>
           <w:sz w:val="28"/>
@@ -6409,7 +6409,7 @@
         </w:rPr>
         <w:t xml:space="preserve"> </w:t>
       </w:r>
-      <w:bookmarkEnd w:id="43"/>
+      <w:bookmarkEnd w:id="44"/>
       <w:r>
         <w:rPr>
           <w:sz w:val="28"/>
@@ -6530,7 +6530,7 @@
         </w:rPr>
         <w:t xml:space="preserve">and they even </w:t>
       </w:r>
-      <w:bookmarkStart w:id="44" w:name="_Hlk14699996"/>
+      <w:bookmarkStart w:id="45" w:name="_Hlk14699996"/>
       <w:r>
         <w:rPr>
           <w:sz w:val="28"/>
@@ -6547,7 +6547,7 @@
         </w:rPr>
         <w:t xml:space="preserve"> </w:t>
       </w:r>
-      <w:bookmarkEnd w:id="44"/>
+      <w:bookmarkEnd w:id="45"/>
       <w:r>
         <w:rPr>
           <w:sz w:val="28"/>
@@ -6620,7 +6620,7 @@
         </w:rPr>
         <w:t xml:space="preserve">that </w:t>
       </w:r>
-      <w:bookmarkStart w:id="45" w:name="_Hlk14700018"/>
+      <w:bookmarkStart w:id="46" w:name="_Hlk14700018"/>
       <w:r>
         <w:rPr>
           <w:sz w:val="28"/>
@@ -6629,7 +6629,7 @@
         </w:rPr>
         <w:t>kids can borrow</w:t>
       </w:r>
-      <w:bookmarkEnd w:id="45"/>
+      <w:bookmarkEnd w:id="46"/>
       <w:r>
         <w:rPr>
           <w:sz w:val="28"/>
@@ -6718,7 +6718,7 @@
         </w:rPr>
         <w:t xml:space="preserve">And parents report </w:t>
       </w:r>
-      <w:bookmarkStart w:id="46" w:name="_Hlk14700038"/>
+      <w:bookmarkStart w:id="47" w:name="_Hlk14700038"/>
       <w:r>
         <w:rPr>
           <w:sz w:val="28"/>
@@ -6727,7 +6727,7 @@
         </w:rPr>
         <w:t>something astonishing</w:t>
       </w:r>
-      <w:bookmarkEnd w:id="46"/>
+      <w:bookmarkEnd w:id="47"/>
       <w:r>
         <w:rPr>
           <w:sz w:val="28"/>
@@ -6880,7 +6880,7 @@
         </w:rPr>
         <w:t xml:space="preserve">you might </w:t>
       </w:r>
-      <w:bookmarkStart w:id="47" w:name="_Hlk14700077"/>
+      <w:bookmarkStart w:id="48" w:name="_Hlk14700077"/>
       <w:r>
         <w:rPr>
           <w:sz w:val="28"/>
@@ -6897,7 +6897,7 @@
         </w:rPr>
         <w:t xml:space="preserve"> </w:t>
       </w:r>
-      <w:bookmarkEnd w:id="47"/>
+      <w:bookmarkEnd w:id="48"/>
       <w:r>
         <w:rPr>
           <w:sz w:val="28"/>
@@ -7050,7 +7050,7 @@
         </w:rPr>
         <w:t xml:space="preserve">the officers, and </w:t>
       </w:r>
-      <w:bookmarkStart w:id="48" w:name="_Hlk14700109"/>
+      <w:bookmarkStart w:id="49" w:name="_Hlk14700109"/>
       <w:r>
         <w:rPr>
           <w:sz w:val="28"/>
@@ -7059,7 +7059,7 @@
         </w:rPr>
         <w:t>vice versa</w:t>
       </w:r>
-      <w:bookmarkEnd w:id="48"/>
+      <w:bookmarkEnd w:id="49"/>
       <w:r>
         <w:rPr>
           <w:sz w:val="28"/>
@@ -7260,7 +7260,7 @@
         </w:rPr>
         <w:t xml:space="preserve">for the future is going to </w:t>
       </w:r>
-      <w:bookmarkStart w:id="49" w:name="_Hlk14700153"/>
+      <w:bookmarkStart w:id="50" w:name="_Hlk14700153"/>
       <w:r>
         <w:rPr>
           <w:sz w:val="28"/>
@@ -7285,7 +7285,7 @@
         </w:rPr>
         <w:t xml:space="preserve">engaging the people </w:t>
       </w:r>
-      <w:bookmarkEnd w:id="49"/>
+      <w:bookmarkEnd w:id="50"/>
       <w:r>
         <w:rPr>
           <w:sz w:val="28"/>
@@ -7310,7 +7310,7 @@
         </w:rPr>
         <w:t xml:space="preserve">Engaging the public can be </w:t>
       </w:r>
-      <w:bookmarkStart w:id="50" w:name="_Hlk14700168"/>
+      <w:bookmarkStart w:id="51" w:name="_Hlk14700168"/>
       <w:r>
         <w:rPr>
           <w:sz w:val="28"/>
@@ -7319,7 +7319,7 @@
         </w:rPr>
         <w:t>intimidating</w:t>
       </w:r>
-      <w:bookmarkEnd w:id="50"/>
+      <w:bookmarkEnd w:id="51"/>
       <w:r>
         <w:rPr>
           <w:sz w:val="28"/>
@@ -7488,7 +7488,7 @@
         </w:rPr>
         <w:t xml:space="preserve">re </w:t>
       </w:r>
-      <w:bookmarkStart w:id="51" w:name="_Hlk14700195"/>
+      <w:bookmarkStart w:id="52" w:name="_Hlk14700195"/>
       <w:r>
         <w:rPr>
           <w:sz w:val="28"/>
@@ -7505,7 +7505,7 @@
         </w:rPr>
         <w:t xml:space="preserve"> </w:t>
       </w:r>
-      <w:bookmarkEnd w:id="51"/>
+      <w:bookmarkEnd w:id="52"/>
       <w:r>
         <w:rPr>
           <w:sz w:val="28"/>
@@ -7650,7 +7650,7 @@
         </w:rPr>
         <w:t xml:space="preserve">We can </w:t>
       </w:r>
-      <w:bookmarkStart w:id="52" w:name="_Hlk14700236"/>
+      <w:bookmarkStart w:id="53" w:name="_Hlk14700236"/>
       <w:r>
         <w:rPr>
           <w:sz w:val="28"/>
@@ -7667,7 +7667,7 @@
         </w:rPr>
         <w:t xml:space="preserve"> </w:t>
       </w:r>
-      <w:bookmarkEnd w:id="52"/>
+      <w:bookmarkEnd w:id="53"/>
       <w:r>
         <w:rPr>
           <w:sz w:val="28"/>
@@ -7881,7 +7881,6 @@
         <w:rPr>
           <w:sz w:val="28"/>
           <w:szCs w:val="28"/>
-          <w:lang w:val="en-US"/>
         </w:rPr>
       </w:pPr>
       <w:r>
@@ -7890,7 +7889,44 @@
           <w:szCs w:val="28"/>
           <w:lang w:val="en-US"/>
         </w:rPr>
-        <w:t xml:space="preserve">their own insects – </w:t>
+        <w:t>their</w:t>
+      </w:r>
+      <w:r>
+        <w:rPr>
+          <w:sz w:val="28"/>
+          <w:szCs w:val="28"/>
+        </w:rPr>
+        <w:t xml:space="preserve"> </w:t>
+      </w:r>
+      <w:r>
+        <w:rPr>
+          <w:sz w:val="28"/>
+          <w:szCs w:val="28"/>
+          <w:lang w:val="en-US"/>
+        </w:rPr>
+        <w:t>own</w:t>
+      </w:r>
+      <w:r>
+        <w:rPr>
+          <w:sz w:val="28"/>
+          <w:szCs w:val="28"/>
+        </w:rPr>
+        <w:t xml:space="preserve"> </w:t>
+      </w:r>
+      <w:r>
+        <w:rPr>
+          <w:sz w:val="28"/>
+          <w:szCs w:val="28"/>
+          <w:lang w:val="en-US"/>
+        </w:rPr>
+        <w:t>insects</w:t>
+      </w:r>
+      <w:r>
+        <w:rPr>
+          <w:sz w:val="28"/>
+          <w:szCs w:val="28"/>
+        </w:rPr>
+        <w:t xml:space="preserve"> – </w:t>
       </w:r>
       <w:r>
         <w:rPr>
@@ -7903,7 +7939,6 @@
         <w:rPr>
           <w:sz w:val="28"/>
           <w:szCs w:val="28"/>
-          <w:lang w:val="en-US"/>
         </w:rPr>
         <w:t xml:space="preserve"> </w:t>
       </w:r>
@@ -7918,7 +7953,6 @@
         <w:rPr>
           <w:sz w:val="28"/>
           <w:szCs w:val="28"/>
-          <w:lang w:val="en-US"/>
         </w:rPr>
         <w:t xml:space="preserve"> </w:t>
       </w:r>
@@ -7951,34 +7985,14 @@
         </w:rPr>
         <w:t xml:space="preserve">individual species – </w:t>
       </w:r>
-      <w:proofErr w:type="spellStart"/>
-      <w:r>
-        <w:rPr>
-          <w:sz w:val="28"/>
-          <w:szCs w:val="28"/>
-          <w:lang w:val="en-US"/>
-        </w:rPr>
-        <w:t>отдельные</w:t>
-      </w:r>
-      <w:proofErr w:type="spellEnd"/>
-      <w:r>
-        <w:rPr>
-          <w:sz w:val="28"/>
-          <w:szCs w:val="28"/>
-          <w:lang w:val="en-US"/>
-        </w:rPr>
-        <w:t xml:space="preserve"> </w:t>
-      </w:r>
-      <w:proofErr w:type="spellStart"/>
-      <w:r>
-        <w:rPr>
-          <w:sz w:val="28"/>
-          <w:szCs w:val="28"/>
-          <w:lang w:val="en-US"/>
-        </w:rPr>
-        <w:t>виды</w:t>
-      </w:r>
-      <w:proofErr w:type="spellEnd"/>
+      <w:r>
+        <w:rPr>
+          <w:sz w:val="28"/>
+          <w:szCs w:val="28"/>
+          <w:lang w:val="en-US"/>
+        </w:rPr>
+        <w:t>отдельные виды</w:t>
+      </w:r>
     </w:p>
     <w:p>
       <w:pPr>
@@ -8001,34 +8015,14 @@
         </w:rPr>
         <w:t xml:space="preserve">diverse parts – </w:t>
       </w:r>
-      <w:proofErr w:type="spellStart"/>
-      <w:r>
-        <w:rPr>
-          <w:sz w:val="28"/>
-          <w:szCs w:val="28"/>
-          <w:lang w:val="en-US"/>
-        </w:rPr>
-        <w:t>разнообразные</w:t>
-      </w:r>
-      <w:proofErr w:type="spellEnd"/>
-      <w:r>
-        <w:rPr>
-          <w:sz w:val="28"/>
-          <w:szCs w:val="28"/>
-          <w:lang w:val="en-US"/>
-        </w:rPr>
-        <w:t xml:space="preserve"> </w:t>
-      </w:r>
-      <w:proofErr w:type="spellStart"/>
-      <w:r>
-        <w:rPr>
-          <w:sz w:val="28"/>
-          <w:szCs w:val="28"/>
-          <w:lang w:val="en-US"/>
-        </w:rPr>
-        <w:t>части</w:t>
-      </w:r>
-      <w:proofErr w:type="spellEnd"/>
+      <w:r>
+        <w:rPr>
+          <w:sz w:val="28"/>
+          <w:szCs w:val="28"/>
+          <w:lang w:val="en-US"/>
+        </w:rPr>
+        <w:t>разнообразные части</w:t>
+      </w:r>
     </w:p>
     <w:p>
       <w:pPr>
@@ -8051,7 +8045,6 @@
         </w:rPr>
         <w:t xml:space="preserve">interconnected – </w:t>
       </w:r>
-      <w:proofErr w:type="spellStart"/>
       <w:r>
         <w:rPr>
           <w:sz w:val="28"/>
@@ -8060,7 +8053,6 @@
         </w:rPr>
         <w:t>взаимосвязано</w:t>
       </w:r>
-      <w:proofErr w:type="spellEnd"/>
     </w:p>
     <w:p>
       <w:pPr>
@@ -8084,52 +8076,14 @@
         <w:lastRenderedPageBreak/>
         <w:t xml:space="preserve">this web of life – </w:t>
       </w:r>
-      <w:proofErr w:type="spellStart"/>
-      <w:r>
-        <w:rPr>
-          <w:sz w:val="28"/>
-          <w:szCs w:val="28"/>
-          <w:lang w:val="en-US"/>
-        </w:rPr>
-        <w:t>эта</w:t>
-      </w:r>
-      <w:proofErr w:type="spellEnd"/>
-      <w:r>
-        <w:rPr>
-          <w:sz w:val="28"/>
-          <w:szCs w:val="28"/>
-          <w:lang w:val="en-US"/>
-        </w:rPr>
-        <w:t xml:space="preserve"> </w:t>
-      </w:r>
-      <w:proofErr w:type="spellStart"/>
-      <w:r>
-        <w:rPr>
-          <w:sz w:val="28"/>
-          <w:szCs w:val="28"/>
-          <w:lang w:val="en-US"/>
-        </w:rPr>
-        <w:t>паутина</w:t>
-      </w:r>
-      <w:proofErr w:type="spellEnd"/>
-      <w:r>
-        <w:rPr>
-          <w:sz w:val="28"/>
-          <w:szCs w:val="28"/>
-          <w:lang w:val="en-US"/>
-        </w:rPr>
-        <w:t xml:space="preserve"> </w:t>
-      </w:r>
-      <w:proofErr w:type="spellStart"/>
-      <w:r>
-        <w:rPr>
-          <w:sz w:val="28"/>
-          <w:szCs w:val="28"/>
-          <w:lang w:val="en-US"/>
-        </w:rPr>
-        <w:t>жизни</w:t>
-      </w:r>
-      <w:proofErr w:type="spellEnd"/>
+      <w:r>
+        <w:rPr>
+          <w:sz w:val="28"/>
+          <w:szCs w:val="28"/>
+          <w:lang w:val="en-US"/>
+        </w:rPr>
+        <w:t>эта паутина жизни</w:t>
+      </w:r>
     </w:p>
     <w:p>
       <w:pPr>
@@ -8186,30 +8140,14 @@
           <w:sz w:val="28"/>
           <w:szCs w:val="28"/>
         </w:rPr>
-        <w:t xml:space="preserve"> </w:t>
-      </w:r>
-      <w:proofErr w:type="gramStart"/>
-      <w:r>
-        <w:rPr>
-          <w:sz w:val="28"/>
-          <w:szCs w:val="28"/>
-        </w:rPr>
-        <w:t>–</w:t>
-      </w:r>
-      <w:r>
-        <w:rPr>
-          <w:sz w:val="28"/>
-          <w:szCs w:val="28"/>
-        </w:rPr>
-        <w:t xml:space="preserve">  это</w:t>
-      </w:r>
-      <w:proofErr w:type="gramEnd"/>
-      <w:r>
-        <w:rPr>
-          <w:sz w:val="28"/>
-          <w:szCs w:val="28"/>
-        </w:rPr>
-        <w:t xml:space="preserve"> поддерживает жизнь</w:t>
+        <w:t xml:space="preserve"> –</w:t>
+      </w:r>
+      <w:r>
+        <w:rPr>
+          <w:sz w:val="28"/>
+          <w:szCs w:val="28"/>
+        </w:rPr>
+        <w:t xml:space="preserve">  это поддерживает жизнь</w:t>
       </w:r>
     </w:p>
     <w:p>
@@ -8367,30 +8305,14 @@
           <w:sz w:val="28"/>
           <w:szCs w:val="28"/>
         </w:rPr>
-        <w:t xml:space="preserve"> </w:t>
-      </w:r>
-      <w:proofErr w:type="gramStart"/>
-      <w:r>
-        <w:rPr>
-          <w:sz w:val="28"/>
-          <w:szCs w:val="28"/>
-        </w:rPr>
-        <w:t xml:space="preserve">– </w:t>
-      </w:r>
-      <w:r>
-        <w:rPr>
-          <w:sz w:val="28"/>
-          <w:szCs w:val="28"/>
-        </w:rPr>
-        <w:t xml:space="preserve"> содержательные</w:t>
-      </w:r>
-      <w:proofErr w:type="gramEnd"/>
-      <w:r>
-        <w:rPr>
-          <w:sz w:val="28"/>
-          <w:szCs w:val="28"/>
-        </w:rPr>
-        <w:t xml:space="preserve"> разговоры</w:t>
+        <w:t xml:space="preserve"> – </w:t>
+      </w:r>
+      <w:r>
+        <w:rPr>
+          <w:sz w:val="28"/>
+          <w:szCs w:val="28"/>
+        </w:rPr>
+        <w:t xml:space="preserve"> содержательные разговоры</w:t>
       </w:r>
     </w:p>
     <w:p>
@@ -8767,7 +8689,6 @@
         </w:rPr>
         <w:t xml:space="preserve">intersection – </w:t>
       </w:r>
-      <w:proofErr w:type="spellStart"/>
       <w:r>
         <w:rPr>
           <w:sz w:val="28"/>
@@ -8776,7 +8697,6 @@
         </w:rPr>
         <w:t>пересечение</w:t>
       </w:r>
-      <w:proofErr w:type="spellEnd"/>
     </w:p>
     <w:p>
       <w:pPr>
@@ -8799,34 +8719,14 @@
         </w:rPr>
         <w:t xml:space="preserve">cordwood masonry – </w:t>
       </w:r>
-      <w:proofErr w:type="spellStart"/>
-      <w:r>
-        <w:rPr>
-          <w:sz w:val="28"/>
-          <w:szCs w:val="28"/>
-          <w:lang w:val="en-US"/>
-        </w:rPr>
-        <w:t>кирпичная</w:t>
-      </w:r>
-      <w:proofErr w:type="spellEnd"/>
-      <w:r>
-        <w:rPr>
-          <w:sz w:val="28"/>
-          <w:szCs w:val="28"/>
-          <w:lang w:val="en-US"/>
-        </w:rPr>
-        <w:t xml:space="preserve"> </w:t>
-      </w:r>
-      <w:proofErr w:type="spellStart"/>
-      <w:r>
-        <w:rPr>
-          <w:sz w:val="28"/>
-          <w:szCs w:val="28"/>
-          <w:lang w:val="en-US"/>
-        </w:rPr>
-        <w:t>кладка</w:t>
-      </w:r>
-      <w:proofErr w:type="spellEnd"/>
+      <w:r>
+        <w:rPr>
+          <w:sz w:val="28"/>
+          <w:szCs w:val="28"/>
+          <w:lang w:val="en-US"/>
+        </w:rPr>
+        <w:t>кирпичная кладка</w:t>
+      </w:r>
     </w:p>
     <w:p>
       <w:pPr>
@@ -8897,54 +8797,16 @@
           <w:szCs w:val="28"/>
           <w:lang w:val="en-US"/>
         </w:rPr>
-        <w:t xml:space="preserve">fireside chats </w:t>
-      </w:r>
-      <w:proofErr w:type="gramStart"/>
-      <w:r>
-        <w:rPr>
-          <w:sz w:val="28"/>
-          <w:szCs w:val="28"/>
-          <w:lang w:val="en-US"/>
-        </w:rPr>
-        <w:t xml:space="preserve">– </w:t>
-      </w:r>
-      <w:r>
-        <w:rPr>
-          <w:sz w:val="28"/>
-          <w:szCs w:val="28"/>
-          <w:lang w:val="en-US"/>
-        </w:rPr>
-        <w:t xml:space="preserve"> </w:t>
-      </w:r>
-      <w:proofErr w:type="spellStart"/>
-      <w:r>
-        <w:rPr>
-          <w:sz w:val="28"/>
-          <w:szCs w:val="28"/>
-          <w:lang w:val="en-US"/>
-        </w:rPr>
-        <w:t>беседы</w:t>
-      </w:r>
-      <w:proofErr w:type="spellEnd"/>
-      <w:proofErr w:type="gramEnd"/>
-      <w:r>
-        <w:rPr>
-          <w:sz w:val="28"/>
-          <w:szCs w:val="28"/>
-          <w:lang w:val="en-US"/>
-        </w:rPr>
-        <w:t xml:space="preserve"> у </w:t>
-      </w:r>
-      <w:proofErr w:type="spellStart"/>
-      <w:r>
-        <w:rPr>
-          <w:sz w:val="28"/>
-          <w:szCs w:val="28"/>
-          <w:lang w:val="en-US"/>
-        </w:rPr>
-        <w:t>камина</w:t>
-      </w:r>
-      <w:proofErr w:type="spellEnd"/>
+        <w:t xml:space="preserve">fireside chats – </w:t>
+      </w:r>
+      <w:r>
+        <w:rPr>
+          <w:sz w:val="28"/>
+          <w:szCs w:val="28"/>
+          <w:lang w:val="en-US"/>
+        </w:rPr>
+        <w:t xml:space="preserve"> беседы у камина</w:t>
+      </w:r>
     </w:p>
     <w:p>
       <w:pPr>
@@ -8967,34 +8829,14 @@
         </w:rPr>
         <w:t xml:space="preserve">people are applying – </w:t>
       </w:r>
-      <w:proofErr w:type="spellStart"/>
-      <w:r>
-        <w:rPr>
-          <w:sz w:val="28"/>
-          <w:szCs w:val="28"/>
-          <w:lang w:val="en-US"/>
-        </w:rPr>
-        <w:t>люди</w:t>
-      </w:r>
-      <w:proofErr w:type="spellEnd"/>
-      <w:r>
-        <w:rPr>
-          <w:sz w:val="28"/>
-          <w:szCs w:val="28"/>
-          <w:lang w:val="en-US"/>
-        </w:rPr>
-        <w:t xml:space="preserve"> </w:t>
-      </w:r>
-      <w:proofErr w:type="spellStart"/>
-      <w:r>
-        <w:rPr>
-          <w:sz w:val="28"/>
-          <w:szCs w:val="28"/>
-          <w:lang w:val="en-US"/>
-        </w:rPr>
-        <w:t>обращаются</w:t>
-      </w:r>
-      <w:proofErr w:type="spellEnd"/>
+      <w:r>
+        <w:rPr>
+          <w:sz w:val="28"/>
+          <w:szCs w:val="28"/>
+          <w:lang w:val="en-US"/>
+        </w:rPr>
+        <w:t>люди обращаются</w:t>
+      </w:r>
     </w:p>
     <w:p>
       <w:pPr>
@@ -9147,7 +8989,6 @@
         </w:rPr>
         <w:t xml:space="preserve">rather – </w:t>
       </w:r>
-      <w:proofErr w:type="spellStart"/>
       <w:r>
         <w:rPr>
           <w:sz w:val="28"/>
@@ -9156,7 +8997,6 @@
         </w:rPr>
         <w:t>скорее</w:t>
       </w:r>
-      <w:proofErr w:type="spellEnd"/>
     </w:p>
     <w:p>
       <w:pPr>
@@ -9179,34 +9019,14 @@
         </w:rPr>
         <w:t xml:space="preserve">lend themselves – </w:t>
       </w:r>
-      <w:proofErr w:type="spellStart"/>
-      <w:r>
-        <w:rPr>
-          <w:sz w:val="28"/>
-          <w:szCs w:val="28"/>
-          <w:lang w:val="en-US"/>
-        </w:rPr>
-        <w:t>одалживать</w:t>
-      </w:r>
-      <w:proofErr w:type="spellEnd"/>
-      <w:r>
-        <w:rPr>
-          <w:sz w:val="28"/>
-          <w:szCs w:val="28"/>
-          <w:lang w:val="en-US"/>
-        </w:rPr>
-        <w:t xml:space="preserve"> </w:t>
-      </w:r>
-      <w:proofErr w:type="spellStart"/>
-      <w:r>
-        <w:rPr>
-          <w:sz w:val="28"/>
-          <w:szCs w:val="28"/>
-          <w:lang w:val="en-US"/>
-        </w:rPr>
-        <w:t>себя</w:t>
-      </w:r>
-      <w:proofErr w:type="spellEnd"/>
+      <w:r>
+        <w:rPr>
+          <w:sz w:val="28"/>
+          <w:szCs w:val="28"/>
+          <w:lang w:val="en-US"/>
+        </w:rPr>
+        <w:t>одалживать себя</w:t>
+      </w:r>
     </w:p>
     <w:p>
       <w:pPr>
@@ -9229,7 +9049,6 @@
         </w:rPr>
         <w:t xml:space="preserve">inward – </w:t>
       </w:r>
-      <w:proofErr w:type="spellStart"/>
       <w:r>
         <w:rPr>
           <w:sz w:val="28"/>
@@ -9238,7 +9057,6 @@
         </w:rPr>
         <w:t>внутрь</w:t>
       </w:r>
-      <w:proofErr w:type="spellEnd"/>
     </w:p>
     <w:p>
       <w:pPr>
@@ -9511,34 +9329,14 @@
         </w:rPr>
         <w:t xml:space="preserve">confuses the wind – </w:t>
       </w:r>
-      <w:proofErr w:type="spellStart"/>
-      <w:r>
-        <w:rPr>
-          <w:sz w:val="28"/>
-          <w:szCs w:val="28"/>
-          <w:lang w:val="en-US"/>
-        </w:rPr>
-        <w:t>смущает</w:t>
-      </w:r>
-      <w:proofErr w:type="spellEnd"/>
-      <w:r>
-        <w:rPr>
-          <w:sz w:val="28"/>
-          <w:szCs w:val="28"/>
-          <w:lang w:val="en-US"/>
-        </w:rPr>
-        <w:t xml:space="preserve"> </w:t>
-      </w:r>
-      <w:proofErr w:type="spellStart"/>
-      <w:r>
-        <w:rPr>
-          <w:sz w:val="28"/>
-          <w:szCs w:val="28"/>
-          <w:lang w:val="en-US"/>
-        </w:rPr>
-        <w:t>ветер</w:t>
-      </w:r>
-      <w:proofErr w:type="spellEnd"/>
+      <w:r>
+        <w:rPr>
+          <w:sz w:val="28"/>
+          <w:szCs w:val="28"/>
+          <w:lang w:val="en-US"/>
+        </w:rPr>
+        <w:t>смущает ветер</w:t>
+      </w:r>
     </w:p>
     <w:p>
       <w:pPr>
@@ -9561,34 +9359,14 @@
         </w:rPr>
         <w:t xml:space="preserve">ground plane – </w:t>
       </w:r>
-      <w:proofErr w:type="spellStart"/>
-      <w:r>
-        <w:rPr>
-          <w:sz w:val="28"/>
-          <w:szCs w:val="28"/>
-          <w:lang w:val="en-US"/>
-        </w:rPr>
-        <w:t>земная</w:t>
-      </w:r>
-      <w:proofErr w:type="spellEnd"/>
-      <w:r>
-        <w:rPr>
-          <w:sz w:val="28"/>
-          <w:szCs w:val="28"/>
-          <w:lang w:val="en-US"/>
-        </w:rPr>
-        <w:t xml:space="preserve"> </w:t>
-      </w:r>
-      <w:proofErr w:type="spellStart"/>
-      <w:r>
-        <w:rPr>
-          <w:sz w:val="28"/>
-          <w:szCs w:val="28"/>
-          <w:lang w:val="en-US"/>
-        </w:rPr>
-        <w:t>плоскость</w:t>
-      </w:r>
-      <w:proofErr w:type="spellEnd"/>
+      <w:r>
+        <w:rPr>
+          <w:sz w:val="28"/>
+          <w:szCs w:val="28"/>
+          <w:lang w:val="en-US"/>
+        </w:rPr>
+        <w:t>земная плоскость</w:t>
+      </w:r>
     </w:p>
     <w:p>
       <w:pPr>
@@ -9696,34 +9474,14 @@
         </w:rPr>
         <w:t xml:space="preserve">policy conversation – </w:t>
       </w:r>
-      <w:proofErr w:type="spellStart"/>
-      <w:r>
-        <w:rPr>
-          <w:sz w:val="28"/>
-          <w:szCs w:val="28"/>
-          <w:lang w:val="en-US"/>
-        </w:rPr>
-        <w:t>политический</w:t>
-      </w:r>
-      <w:proofErr w:type="spellEnd"/>
-      <w:r>
-        <w:rPr>
-          <w:sz w:val="28"/>
-          <w:szCs w:val="28"/>
-          <w:lang w:val="en-US"/>
-        </w:rPr>
-        <w:t xml:space="preserve"> </w:t>
-      </w:r>
-      <w:proofErr w:type="spellStart"/>
-      <w:r>
-        <w:rPr>
-          <w:sz w:val="28"/>
-          <w:szCs w:val="28"/>
-          <w:lang w:val="en-US"/>
-        </w:rPr>
-        <w:t>диалог</w:t>
-      </w:r>
-      <w:proofErr w:type="spellEnd"/>
+      <w:r>
+        <w:rPr>
+          <w:sz w:val="28"/>
+          <w:szCs w:val="28"/>
+          <w:lang w:val="en-US"/>
+        </w:rPr>
+        <w:t>политический диалог</w:t>
+      </w:r>
     </w:p>
     <w:p>
       <w:pPr>
@@ -9744,54 +9502,16 @@
           <w:szCs w:val="28"/>
           <w:lang w:val="en-US"/>
         </w:rPr>
-        <w:t xml:space="preserve">reached out </w:t>
-      </w:r>
-      <w:proofErr w:type="gramStart"/>
-      <w:r>
-        <w:rPr>
-          <w:sz w:val="28"/>
-          <w:szCs w:val="28"/>
-          <w:lang w:val="en-US"/>
-        </w:rPr>
-        <w:t xml:space="preserve">– </w:t>
-      </w:r>
-      <w:r>
-        <w:rPr>
-          <w:sz w:val="28"/>
-          <w:szCs w:val="28"/>
-          <w:lang w:val="en-US"/>
-        </w:rPr>
-        <w:t xml:space="preserve"> </w:t>
-      </w:r>
-      <w:proofErr w:type="spellStart"/>
-      <w:r>
-        <w:rPr>
-          <w:sz w:val="28"/>
-          <w:szCs w:val="28"/>
-          <w:lang w:val="en-US"/>
-        </w:rPr>
-        <w:t>протянул</w:t>
-      </w:r>
-      <w:proofErr w:type="spellEnd"/>
-      <w:proofErr w:type="gramEnd"/>
-      <w:r>
-        <w:rPr>
-          <w:sz w:val="28"/>
-          <w:szCs w:val="28"/>
-          <w:lang w:val="en-US"/>
-        </w:rPr>
-        <w:t xml:space="preserve"> </w:t>
-      </w:r>
-      <w:proofErr w:type="spellStart"/>
-      <w:r>
-        <w:rPr>
-          <w:sz w:val="28"/>
-          <w:szCs w:val="28"/>
-          <w:lang w:val="en-US"/>
-        </w:rPr>
-        <w:t>руку</w:t>
-      </w:r>
-      <w:proofErr w:type="spellEnd"/>
+        <w:t xml:space="preserve">reached out – </w:t>
+      </w:r>
+      <w:r>
+        <w:rPr>
+          <w:sz w:val="28"/>
+          <w:szCs w:val="28"/>
+          <w:lang w:val="en-US"/>
+        </w:rPr>
+        <w:t xml:space="preserve"> протянул руку</w:t>
+      </w:r>
     </w:p>
     <w:p>
       <w:pPr>
@@ -9812,36 +9532,16 @@
           <w:szCs w:val="28"/>
           <w:lang w:val="en-US"/>
         </w:rPr>
-        <w:t xml:space="preserve">perceived </w:t>
-      </w:r>
-      <w:proofErr w:type="gramStart"/>
-      <w:r>
-        <w:rPr>
-          <w:sz w:val="28"/>
-          <w:szCs w:val="28"/>
-          <w:lang w:val="en-US"/>
-        </w:rPr>
-        <w:t xml:space="preserve">– </w:t>
-      </w:r>
-      <w:r>
-        <w:rPr>
-          <w:sz w:val="28"/>
-          <w:szCs w:val="28"/>
-          <w:lang w:val="en-US"/>
-        </w:rPr>
-        <w:t xml:space="preserve"> </w:t>
-      </w:r>
-      <w:proofErr w:type="spellStart"/>
-      <w:r>
-        <w:rPr>
-          <w:sz w:val="28"/>
-          <w:szCs w:val="28"/>
-          <w:lang w:val="en-US"/>
-        </w:rPr>
-        <w:t>воспринимается</w:t>
-      </w:r>
-      <w:proofErr w:type="spellEnd"/>
-      <w:proofErr w:type="gramEnd"/>
+        <w:t xml:space="preserve">perceived – </w:t>
+      </w:r>
+      <w:r>
+        <w:rPr>
+          <w:sz w:val="28"/>
+          <w:szCs w:val="28"/>
+          <w:lang w:val="en-US"/>
+        </w:rPr>
+        <w:t xml:space="preserve"> воспринимается</w:t>
+      </w:r>
     </w:p>
     <w:p>
       <w:pPr>
@@ -9862,36 +9562,16 @@
           <w:szCs w:val="28"/>
           <w:lang w:val="en-US"/>
         </w:rPr>
-        <w:t xml:space="preserve">participating </w:t>
-      </w:r>
-      <w:proofErr w:type="gramStart"/>
-      <w:r>
-        <w:rPr>
-          <w:sz w:val="28"/>
-          <w:szCs w:val="28"/>
-          <w:lang w:val="en-US"/>
-        </w:rPr>
-        <w:t xml:space="preserve">– </w:t>
-      </w:r>
-      <w:r>
-        <w:rPr>
-          <w:sz w:val="28"/>
-          <w:szCs w:val="28"/>
-          <w:lang w:val="en-US"/>
-        </w:rPr>
-        <w:t xml:space="preserve"> </w:t>
-      </w:r>
-      <w:proofErr w:type="spellStart"/>
-      <w:r>
-        <w:rPr>
-          <w:sz w:val="28"/>
-          <w:szCs w:val="28"/>
-          <w:lang w:val="en-US"/>
-        </w:rPr>
-        <w:t>участвующий</w:t>
-      </w:r>
-      <w:proofErr w:type="spellEnd"/>
-      <w:proofErr w:type="gramEnd"/>
+        <w:t xml:space="preserve">participating – </w:t>
+      </w:r>
+      <w:r>
+        <w:rPr>
+          <w:sz w:val="28"/>
+          <w:szCs w:val="28"/>
+          <w:lang w:val="en-US"/>
+        </w:rPr>
+        <w:t xml:space="preserve"> участвующий</w:t>
+      </w:r>
     </w:p>
     <w:p>
       <w:pPr>
@@ -9914,34 +9594,14 @@
         </w:rPr>
         <w:t xml:space="preserve">sense of community – </w:t>
       </w:r>
-      <w:proofErr w:type="spellStart"/>
-      <w:r>
-        <w:rPr>
-          <w:sz w:val="28"/>
-          <w:szCs w:val="28"/>
-          <w:lang w:val="en-US"/>
-        </w:rPr>
-        <w:t>чувство</w:t>
-      </w:r>
-      <w:proofErr w:type="spellEnd"/>
-      <w:r>
-        <w:rPr>
-          <w:sz w:val="28"/>
-          <w:szCs w:val="28"/>
-          <w:lang w:val="en-US"/>
-        </w:rPr>
-        <w:t xml:space="preserve"> </w:t>
-      </w:r>
-      <w:proofErr w:type="spellStart"/>
-      <w:r>
-        <w:rPr>
-          <w:sz w:val="28"/>
-          <w:szCs w:val="28"/>
-          <w:lang w:val="en-US"/>
-        </w:rPr>
-        <w:t>общности</w:t>
-      </w:r>
-      <w:proofErr w:type="spellEnd"/>
+      <w:r>
+        <w:rPr>
+          <w:sz w:val="28"/>
+          <w:szCs w:val="28"/>
+          <w:lang w:val="en-US"/>
+        </w:rPr>
+        <w:t>чувство общности</w:t>
+      </w:r>
     </w:p>
     <w:p>
       <w:pPr>
@@ -10192,34 +9852,14 @@
         </w:rPr>
         <w:t xml:space="preserve">something astonishing – </w:t>
       </w:r>
-      <w:proofErr w:type="spellStart"/>
-      <w:r>
-        <w:rPr>
-          <w:sz w:val="28"/>
-          <w:szCs w:val="28"/>
-          <w:lang w:val="en-US"/>
-        </w:rPr>
-        <w:t>нечто</w:t>
-      </w:r>
-      <w:proofErr w:type="spellEnd"/>
-      <w:r>
-        <w:rPr>
-          <w:sz w:val="28"/>
-          <w:szCs w:val="28"/>
-          <w:lang w:val="en-US"/>
-        </w:rPr>
-        <w:t xml:space="preserve"> </w:t>
-      </w:r>
-      <w:proofErr w:type="spellStart"/>
-      <w:r>
-        <w:rPr>
-          <w:sz w:val="28"/>
-          <w:szCs w:val="28"/>
-          <w:lang w:val="en-US"/>
-        </w:rPr>
-        <w:t>удивительное</w:t>
-      </w:r>
-      <w:proofErr w:type="spellEnd"/>
+      <w:r>
+        <w:rPr>
+          <w:sz w:val="28"/>
+          <w:szCs w:val="28"/>
+          <w:lang w:val="en-US"/>
+        </w:rPr>
+        <w:t>нечто удивительное</w:t>
+      </w:r>
     </w:p>
     <w:p>
       <w:pPr>
@@ -10242,34 +9882,14 @@
         </w:rPr>
         <w:t xml:space="preserve">be able to drop in – </w:t>
       </w:r>
-      <w:proofErr w:type="spellStart"/>
-      <w:r>
-        <w:rPr>
-          <w:sz w:val="28"/>
-          <w:szCs w:val="28"/>
-          <w:lang w:val="en-US"/>
-        </w:rPr>
-        <w:t>заглянуть</w:t>
-      </w:r>
-      <w:proofErr w:type="spellEnd"/>
-      <w:r>
-        <w:rPr>
-          <w:sz w:val="28"/>
-          <w:szCs w:val="28"/>
-          <w:lang w:val="en-US"/>
-        </w:rPr>
-        <w:t xml:space="preserve"> в </w:t>
-      </w:r>
-      <w:proofErr w:type="spellStart"/>
-      <w:r>
-        <w:rPr>
-          <w:sz w:val="28"/>
-          <w:szCs w:val="28"/>
-          <w:lang w:val="en-US"/>
-        </w:rPr>
-        <w:t>дом</w:t>
-      </w:r>
-      <w:proofErr w:type="spellEnd"/>
+      <w:r>
+        <w:rPr>
+          <w:sz w:val="28"/>
+          <w:szCs w:val="28"/>
+          <w:lang w:val="en-US"/>
+        </w:rPr>
+        <w:t>заглянуть в дом</w:t>
+      </w:r>
     </w:p>
     <w:p>
       <w:pPr>
@@ -10292,7 +9912,6 @@
         </w:rPr>
         <w:t xml:space="preserve">vice versa – </w:t>
       </w:r>
-      <w:proofErr w:type="spellStart"/>
       <w:r>
         <w:rPr>
           <w:sz w:val="28"/>
@@ -10301,7 +9920,6 @@
         </w:rPr>
         <w:t>наоборот</w:t>
       </w:r>
-      <w:proofErr w:type="spellEnd"/>
     </w:p>
     <w:p>
       <w:pPr>
@@ -10324,52 +9942,14 @@
         </w:rPr>
         <w:t xml:space="preserve">require engaging the people – </w:t>
       </w:r>
-      <w:proofErr w:type="spellStart"/>
-      <w:r>
-        <w:rPr>
-          <w:sz w:val="28"/>
-          <w:szCs w:val="28"/>
-          <w:lang w:val="en-US"/>
-        </w:rPr>
-        <w:t>требуют</w:t>
-      </w:r>
-      <w:proofErr w:type="spellEnd"/>
-      <w:r>
-        <w:rPr>
-          <w:sz w:val="28"/>
-          <w:szCs w:val="28"/>
-          <w:lang w:val="en-US"/>
-        </w:rPr>
-        <w:t xml:space="preserve"> </w:t>
-      </w:r>
-      <w:proofErr w:type="spellStart"/>
-      <w:r>
-        <w:rPr>
-          <w:sz w:val="28"/>
-          <w:szCs w:val="28"/>
-          <w:lang w:val="en-US"/>
-        </w:rPr>
-        <w:t>привлечения</w:t>
-      </w:r>
-      <w:proofErr w:type="spellEnd"/>
-      <w:r>
-        <w:rPr>
-          <w:sz w:val="28"/>
-          <w:szCs w:val="28"/>
-          <w:lang w:val="en-US"/>
-        </w:rPr>
-        <w:t xml:space="preserve"> </w:t>
-      </w:r>
-      <w:proofErr w:type="spellStart"/>
-      <w:r>
-        <w:rPr>
-          <w:sz w:val="28"/>
-          <w:szCs w:val="28"/>
-          <w:lang w:val="en-US"/>
-        </w:rPr>
-        <w:t>людей</w:t>
-      </w:r>
-      <w:proofErr w:type="spellEnd"/>
+      <w:r>
+        <w:rPr>
+          <w:sz w:val="28"/>
+          <w:szCs w:val="28"/>
+          <w:lang w:val="en-US"/>
+        </w:rPr>
+        <w:t>требуют привлечения людей</w:t>
+      </w:r>
     </w:p>
     <w:p>
       <w:pPr>
@@ -10392,7 +9972,6 @@
         </w:rPr>
         <w:t xml:space="preserve">intimidating – </w:t>
       </w:r>
-      <w:proofErr w:type="spellStart"/>
       <w:r>
         <w:rPr>
           <w:sz w:val="28"/>
@@ -10401,7 +9980,6 @@
         </w:rPr>
         <w:t>пугающий</w:t>
       </w:r>
-      <w:proofErr w:type="spellEnd"/>
     </w:p>
     <w:p>
       <w:pPr>
@@ -10424,34 +10002,14 @@
         </w:rPr>
         <w:t xml:space="preserve">taught to defend – </w:t>
       </w:r>
-      <w:proofErr w:type="spellStart"/>
-      <w:r>
-        <w:rPr>
-          <w:sz w:val="28"/>
-          <w:szCs w:val="28"/>
-          <w:lang w:val="en-US"/>
-        </w:rPr>
-        <w:t>учат</w:t>
-      </w:r>
-      <w:proofErr w:type="spellEnd"/>
-      <w:r>
-        <w:rPr>
-          <w:sz w:val="28"/>
-          <w:szCs w:val="28"/>
-          <w:lang w:val="en-US"/>
-        </w:rPr>
-        <w:t xml:space="preserve"> </w:t>
-      </w:r>
-      <w:proofErr w:type="spellStart"/>
-      <w:r>
-        <w:rPr>
-          <w:sz w:val="28"/>
-          <w:szCs w:val="28"/>
-          <w:lang w:val="en-US"/>
-        </w:rPr>
-        <w:t>защищать</w:t>
-      </w:r>
-      <w:proofErr w:type="spellEnd"/>
+      <w:r>
+        <w:rPr>
+          <w:sz w:val="28"/>
+          <w:szCs w:val="28"/>
+          <w:lang w:val="en-US"/>
+        </w:rPr>
+        <w:t>учат защищать</w:t>
+      </w:r>
     </w:p>
     <w:p>
       <w:pPr>
@@ -10522,8 +10080,6 @@
           <w:lang w:val="en-US"/>
         </w:rPr>
       </w:pPr>
-      <w:bookmarkStart w:id="53" w:name="_GoBack"/>
-      <w:bookmarkEnd w:id="53"/>
     </w:p>
     <w:sectPr>
       <w:pgSz w:w="11906" w:h="16838"/>
@@ -10752,6 +10308,7 @@
     <w:lsdException w:name="HTML Sample" w:semiHidden="1" w:unhideWhenUsed="1"/>
     <w:lsdException w:name="HTML Typewriter" w:semiHidden="1" w:unhideWhenUsed="1"/>
     <w:lsdException w:name="HTML Variable" w:semiHidden="1" w:unhideWhenUsed="1"/>
+    <w:lsdException w:name="Normal Table" w:semiHidden="1" w:unhideWhenUsed="1"/>
     <w:lsdException w:name="annotation subject" w:semiHidden="1" w:unhideWhenUsed="1"/>
     <w:lsdException w:name="No List" w:semiHidden="1" w:unhideWhenUsed="1"/>
     <w:lsdException w:name="Outline List 1" w:semiHidden="1" w:unhideWhenUsed="1"/>
@@ -10798,8 +10355,10 @@
     <w:lsdException w:name="Table Subtle 2" w:semiHidden="1" w:unhideWhenUsed="1"/>
     <w:lsdException w:name="Table Web 1" w:semiHidden="1" w:unhideWhenUsed="1"/>
     <w:lsdException w:name="Table Web 2" w:semiHidden="1" w:unhideWhenUsed="1"/>
+    <w:lsdException w:name="Table Web 3" w:semiHidden="1" w:unhideWhenUsed="1"/>
     <w:lsdException w:name="Balloon Text" w:semiHidden="1" w:unhideWhenUsed="1"/>
     <w:lsdException w:name="Table Grid" w:uiPriority="39"/>
+    <w:lsdException w:name="Table Theme" w:semiHidden="1" w:unhideWhenUsed="1"/>
     <w:lsdException w:name="Placeholder Text" w:semiHidden="1"/>
     <w:lsdException w:name="No Spacing" w:uiPriority="1" w:qFormat="1"/>
     <w:lsdException w:name="Light Shading" w:uiPriority="60"/>

</xml_diff>